<commit_message>
Updated gitignore. Updated proposal.
</commit_message>
<xml_diff>
--- a/Documentation/Proposal_Eiffel.docx
+++ b/Documentation/Proposal_Eiffel.docx
@@ -29,13 +29,15 @@
         <w:spacing w:before="240" w:after="0" w:line="240" w:lineRule="auto"/>
         <w:rPr>
           <w:rFonts w:ascii="Times New Roman" w:eastAsia="Times New Roman" w:hAnsi="Times New Roman" w:cs="Times New Roman"/>
-          <w:sz w:val="24"/>
-          <w:szCs w:val="24"/>
-        </w:rPr>
-      </w:pPr>
-      <w:r>
-        <w:rPr>
-          <w:rFonts w:ascii="Times New Roman" w:eastAsia="Times New Roman" w:hAnsi="Times New Roman" w:cs="Times New Roman"/>
+          <w:b/>
+          <w:sz w:val="24"/>
+          <w:szCs w:val="24"/>
+        </w:rPr>
+      </w:pPr>
+      <w:r>
+        <w:rPr>
+          <w:rFonts w:ascii="Times New Roman" w:eastAsia="Times New Roman" w:hAnsi="Times New Roman" w:cs="Times New Roman"/>
+          <w:b/>
           <w:sz w:val="24"/>
           <w:szCs w:val="24"/>
         </w:rPr>
@@ -64,7 +66,7 @@
     <w:p>
       <w:pPr>
         <w:spacing w:before="240" w:after="0" w:line="240" w:lineRule="auto"/>
-        <w:ind w:left="720"/>
+        <w:ind w:left="1440"/>
         <w:rPr>
           <w:rFonts w:ascii="Times New Roman" w:eastAsia="Times New Roman" w:hAnsi="Times New Roman" w:cs="Times New Roman"/>
           <w:sz w:val="24"/>
@@ -81,13 +83,15 @@
         <w:spacing w:after="0" w:line="240" w:lineRule="auto"/>
         <w:rPr>
           <w:rFonts w:ascii="Times New Roman" w:eastAsia="Times New Roman" w:hAnsi="Times New Roman" w:cs="Times New Roman"/>
-          <w:sz w:val="24"/>
-          <w:szCs w:val="24"/>
-        </w:rPr>
-      </w:pPr>
-      <w:r>
-        <w:rPr>
-          <w:rFonts w:ascii="Times New Roman" w:eastAsia="Times New Roman" w:hAnsi="Times New Roman" w:cs="Times New Roman"/>
+          <w:b/>
+          <w:sz w:val="24"/>
+          <w:szCs w:val="24"/>
+        </w:rPr>
+      </w:pPr>
+      <w:r>
+        <w:rPr>
+          <w:rFonts w:ascii="Times New Roman" w:eastAsia="Times New Roman" w:hAnsi="Times New Roman" w:cs="Times New Roman"/>
+          <w:b/>
           <w:sz w:val="24"/>
           <w:szCs w:val="24"/>
         </w:rPr>
@@ -120,7 +124,15 @@
           <w:sz w:val="24"/>
           <w:szCs w:val="24"/>
         </w:rPr>
-        <w:t>Powerful “design-by-contract”</w:t>
+        <w:t>Secure</w:t>
+      </w:r>
+      <w:r>
+        <w:rPr>
+          <w:rFonts w:ascii="Times New Roman" w:eastAsia="Times New Roman" w:hAnsi="Times New Roman" w:cs="Times New Roman"/>
+          <w:sz w:val="24"/>
+          <w:szCs w:val="24"/>
+        </w:rPr>
+        <w:t xml:space="preserve"> “design-by-contract”</w:t>
       </w:r>
       <w:r>
         <w:rPr>
@@ -137,6 +149,14 @@
           <w:szCs w:val="24"/>
         </w:rPr>
         <w:t>, intended for enterprise applications, Object-Oriented</w:t>
+      </w:r>
+      <w:r>
+        <w:rPr>
+          <w:rFonts w:ascii="Times New Roman" w:eastAsia="Times New Roman" w:hAnsi="Times New Roman" w:cs="Times New Roman"/>
+          <w:sz w:val="24"/>
+          <w:szCs w:val="24"/>
+        </w:rPr>
+        <w:t>.</w:t>
       </w:r>
     </w:p>
     <w:p>
@@ -158,13 +178,15 @@
         <w:spacing w:after="0" w:line="240" w:lineRule="auto"/>
         <w:rPr>
           <w:rFonts w:ascii="Times New Roman" w:eastAsia="Times New Roman" w:hAnsi="Times New Roman" w:cs="Times New Roman"/>
-          <w:sz w:val="24"/>
-          <w:szCs w:val="24"/>
-        </w:rPr>
-      </w:pPr>
-      <w:r>
-        <w:rPr>
-          <w:rFonts w:ascii="Times New Roman" w:eastAsia="Times New Roman" w:hAnsi="Times New Roman" w:cs="Times New Roman"/>
+          <w:b/>
+          <w:sz w:val="24"/>
+          <w:szCs w:val="24"/>
+        </w:rPr>
+      </w:pPr>
+      <w:r>
+        <w:rPr>
+          <w:rFonts w:ascii="Times New Roman" w:eastAsia="Times New Roman" w:hAnsi="Times New Roman" w:cs="Times New Roman"/>
+          <w:b/>
           <w:sz w:val="24"/>
           <w:szCs w:val="24"/>
         </w:rPr>
@@ -176,6 +198,7 @@
         <w:spacing w:after="0" w:line="240" w:lineRule="auto"/>
         <w:rPr>
           <w:rFonts w:ascii="Times New Roman" w:eastAsia="Times New Roman" w:hAnsi="Times New Roman" w:cs="Times New Roman"/>
+          <w:b/>
           <w:sz w:val="24"/>
           <w:szCs w:val="24"/>
         </w:rPr>
@@ -191,6 +214,252 @@
           <w:szCs w:val="24"/>
         </w:rPr>
       </w:pPr>
+      <w:r>
+        <w:rPr>
+          <w:rFonts w:ascii="Times New Roman" w:eastAsia="Times New Roman" w:hAnsi="Times New Roman" w:cs="Times New Roman"/>
+          <w:sz w:val="24"/>
+          <w:szCs w:val="24"/>
+        </w:rPr>
+        <w:t>Salvos Aptissimum – “Survival of the Fittest”</w:t>
+      </w:r>
+    </w:p>
+    <w:p>
+      <w:pPr>
+        <w:spacing w:after="0" w:line="240" w:lineRule="auto"/>
+        <w:ind w:left="1440"/>
+        <w:rPr>
+          <w:rFonts w:ascii="Times New Roman" w:eastAsia="Times New Roman" w:hAnsi="Times New Roman" w:cs="Times New Roman"/>
+          <w:sz w:val="24"/>
+          <w:szCs w:val="24"/>
+        </w:rPr>
+      </w:pPr>
+    </w:p>
+    <w:p>
+      <w:pPr>
+        <w:spacing w:after="0" w:line="240" w:lineRule="auto"/>
+        <w:ind w:left="1440"/>
+        <w:rPr>
+          <w:rFonts w:ascii="Times New Roman" w:eastAsia="Times New Roman" w:hAnsi="Times New Roman" w:cs="Times New Roman"/>
+          <w:sz w:val="24"/>
+          <w:szCs w:val="24"/>
+        </w:rPr>
+      </w:pPr>
+      <w:r>
+        <w:rPr>
+          <w:rFonts w:ascii="Times New Roman" w:eastAsia="Times New Roman" w:hAnsi="Times New Roman" w:cs="Times New Roman"/>
+          <w:sz w:val="24"/>
+          <w:szCs w:val="24"/>
+        </w:rPr>
+        <w:t>A text based MMO</w:t>
+      </w:r>
+      <w:r>
+        <w:rPr>
+          <w:rFonts w:ascii="Times New Roman" w:eastAsia="Times New Roman" w:hAnsi="Times New Roman" w:cs="Times New Roman"/>
+          <w:sz w:val="24"/>
+          <w:szCs w:val="24"/>
+        </w:rPr>
+        <w:t>-Rogue</w:t>
+      </w:r>
+      <w:r>
+        <w:rPr>
+          <w:rFonts w:ascii="Times New Roman" w:eastAsia="Times New Roman" w:hAnsi="Times New Roman" w:cs="Times New Roman"/>
+          <w:sz w:val="24"/>
+          <w:szCs w:val="24"/>
+        </w:rPr>
+        <w:t>like</w:t>
+      </w:r>
+      <w:r>
+        <w:rPr>
+          <w:rFonts w:ascii="Times New Roman" w:eastAsia="Times New Roman" w:hAnsi="Times New Roman" w:cs="Times New Roman"/>
+          <w:sz w:val="24"/>
+          <w:szCs w:val="24"/>
+        </w:rPr>
+        <w:t xml:space="preserve"> based on survival.</w:t>
+      </w:r>
+      <w:r>
+        <w:rPr>
+          <w:rFonts w:ascii="Times New Roman" w:eastAsia="Times New Roman" w:hAnsi="Times New Roman" w:cs="Times New Roman"/>
+          <w:sz w:val="24"/>
+          <w:szCs w:val="24"/>
+        </w:rPr>
+        <w:t xml:space="preserve"> Players are small North American animals, and can only communicate with other members of their</w:t>
+      </w:r>
+      <w:r>
+        <w:rPr>
+          <w:rFonts w:ascii="Times New Roman" w:eastAsia="Times New Roman" w:hAnsi="Times New Roman" w:cs="Times New Roman"/>
+          <w:sz w:val="24"/>
+          <w:szCs w:val="24"/>
+        </w:rPr>
+        <w:t xml:space="preserve"> species</w:t>
+      </w:r>
+      <w:r>
+        <w:rPr>
+          <w:rFonts w:ascii="Times New Roman" w:eastAsia="Times New Roman" w:hAnsi="Times New Roman" w:cs="Times New Roman"/>
+          <w:sz w:val="24"/>
+          <w:szCs w:val="24"/>
+        </w:rPr>
+        <w:t xml:space="preserve">. “Factions” or “guilds” </w:t>
+      </w:r>
+      <w:r>
+        <w:rPr>
+          <w:rFonts w:ascii="Times New Roman" w:eastAsia="Times New Roman" w:hAnsi="Times New Roman" w:cs="Times New Roman"/>
+          <w:sz w:val="24"/>
+          <w:szCs w:val="24"/>
+        </w:rPr>
+        <w:t>if you will.</w:t>
+      </w:r>
+    </w:p>
+    <w:p>
+      <w:pPr>
+        <w:spacing w:after="0" w:line="240" w:lineRule="auto"/>
+        <w:ind w:left="1440"/>
+        <w:rPr>
+          <w:rFonts w:ascii="Times New Roman" w:eastAsia="Times New Roman" w:hAnsi="Times New Roman" w:cs="Times New Roman"/>
+          <w:sz w:val="24"/>
+          <w:szCs w:val="24"/>
+        </w:rPr>
+      </w:pPr>
+    </w:p>
+    <w:p>
+      <w:pPr>
+        <w:spacing w:after="0" w:line="240" w:lineRule="auto"/>
+        <w:ind w:left="1440"/>
+        <w:rPr>
+          <w:rFonts w:ascii="Times New Roman" w:eastAsia="Times New Roman" w:hAnsi="Times New Roman" w:cs="Times New Roman"/>
+          <w:sz w:val="24"/>
+          <w:szCs w:val="24"/>
+        </w:rPr>
+      </w:pPr>
+      <w:r>
+        <w:rPr>
+          <w:rFonts w:ascii="Times New Roman" w:eastAsia="Times New Roman" w:hAnsi="Times New Roman" w:cs="Times New Roman"/>
+          <w:sz w:val="24"/>
+          <w:szCs w:val="24"/>
+        </w:rPr>
+        <w:t>Communication takes place in the current room, or surrounding rooms if using the shout command.</w:t>
+      </w:r>
+    </w:p>
+    <w:p>
+      <w:pPr>
+        <w:spacing w:after="0" w:line="240" w:lineRule="auto"/>
+        <w:ind w:left="1440"/>
+        <w:rPr>
+          <w:rFonts w:ascii="Times New Roman" w:eastAsia="Times New Roman" w:hAnsi="Times New Roman" w:cs="Times New Roman"/>
+          <w:sz w:val="24"/>
+          <w:szCs w:val="24"/>
+        </w:rPr>
+      </w:pPr>
+    </w:p>
+    <w:p>
+      <w:pPr>
+        <w:spacing w:after="0" w:line="240" w:lineRule="auto"/>
+        <w:ind w:left="1440"/>
+        <w:rPr>
+          <w:rFonts w:ascii="Times New Roman" w:eastAsia="Times New Roman" w:hAnsi="Times New Roman" w:cs="Times New Roman"/>
+          <w:sz w:val="24"/>
+          <w:szCs w:val="24"/>
+        </w:rPr>
+      </w:pPr>
+      <w:r>
+        <w:rPr>
+          <w:rFonts w:ascii="Times New Roman" w:eastAsia="Times New Roman" w:hAnsi="Times New Roman" w:cs="Times New Roman"/>
+          <w:sz w:val="24"/>
+          <w:szCs w:val="24"/>
+        </w:rPr>
+        <w:t xml:space="preserve">Rooms consist of four borders or “entrances” </w:t>
+      </w:r>
+      <w:r>
+        <w:rPr>
+          <w:rFonts w:ascii="Times New Roman" w:eastAsia="Times New Roman" w:hAnsi="Times New Roman" w:cs="Times New Roman"/>
+          <w:sz w:val="24"/>
+          <w:szCs w:val="24"/>
+        </w:rPr>
+        <w:t>and a center. Upon arriving in a room, you are placed on the border adjacent to the previous room. While in one of the borders, you can only be detected by smell if the wind is blowing towards the center of the room.</w:t>
+      </w:r>
+    </w:p>
+    <w:p>
+      <w:pPr>
+        <w:spacing w:after="0" w:line="240" w:lineRule="auto"/>
+        <w:ind w:left="1440"/>
+        <w:rPr>
+          <w:rFonts w:ascii="Times New Roman" w:eastAsia="Times New Roman" w:hAnsi="Times New Roman" w:cs="Times New Roman"/>
+          <w:sz w:val="24"/>
+          <w:szCs w:val="24"/>
+        </w:rPr>
+      </w:pPr>
+    </w:p>
+    <w:p>
+      <w:pPr>
+        <w:spacing w:after="0" w:line="240" w:lineRule="auto"/>
+        <w:ind w:left="1440"/>
+        <w:rPr>
+          <w:rFonts w:ascii="Times New Roman" w:eastAsia="Times New Roman" w:hAnsi="Times New Roman" w:cs="Times New Roman"/>
+          <w:sz w:val="24"/>
+          <w:szCs w:val="24"/>
+        </w:rPr>
+      </w:pPr>
+      <w:r>
+        <w:rPr>
+          <w:rFonts w:ascii="Times New Roman" w:eastAsia="Times New Roman" w:hAnsi="Times New Roman" w:cs="Times New Roman"/>
+          <w:sz w:val="24"/>
+          <w:szCs w:val="24"/>
+        </w:rPr>
+        <w:t>Actions such as movement and combat cost stamina which slowly charges over time. Quicker if you are</w:t>
+      </w:r>
+      <w:r>
+        <w:rPr>
+          <w:rFonts w:ascii="Times New Roman" w:eastAsia="Times New Roman" w:hAnsi="Times New Roman" w:cs="Times New Roman"/>
+          <w:sz w:val="24"/>
+          <w:szCs w:val="24"/>
+        </w:rPr>
+        <w:t xml:space="preserve"> resting</w:t>
+      </w:r>
+      <w:r>
+        <w:rPr>
+          <w:rFonts w:ascii="Times New Roman" w:eastAsia="Times New Roman" w:hAnsi="Times New Roman" w:cs="Times New Roman"/>
+          <w:sz w:val="24"/>
+          <w:szCs w:val="24"/>
+        </w:rPr>
+        <w:t xml:space="preserve"> in your burrow. </w:t>
+      </w:r>
+    </w:p>
+    <w:p>
+      <w:pPr>
+        <w:spacing w:after="0" w:line="240" w:lineRule="auto"/>
+        <w:ind w:left="1440"/>
+        <w:rPr>
+          <w:rFonts w:ascii="Times New Roman" w:eastAsia="Times New Roman" w:hAnsi="Times New Roman" w:cs="Times New Roman"/>
+          <w:sz w:val="24"/>
+          <w:szCs w:val="24"/>
+        </w:rPr>
+      </w:pPr>
+    </w:p>
+    <w:p>
+      <w:pPr>
+        <w:spacing w:after="0" w:line="240" w:lineRule="auto"/>
+        <w:ind w:left="1440"/>
+        <w:rPr>
+          <w:rFonts w:ascii="Times New Roman" w:eastAsia="Times New Roman" w:hAnsi="Times New Roman" w:cs="Times New Roman"/>
+          <w:sz w:val="24"/>
+          <w:szCs w:val="24"/>
+        </w:rPr>
+      </w:pPr>
+      <w:r>
+        <w:rPr>
+          <w:rFonts w:ascii="Times New Roman" w:eastAsia="Times New Roman" w:hAnsi="Times New Roman" w:cs="Times New Roman"/>
+          <w:sz w:val="24"/>
+          <w:szCs w:val="24"/>
+        </w:rPr>
+        <w:t>Turns are asynchronous for</w:t>
+      </w:r>
+      <w:r>
+        <w:rPr>
+          <w:rFonts w:ascii="Times New Roman" w:eastAsia="Times New Roman" w:hAnsi="Times New Roman" w:cs="Times New Roman"/>
+          <w:sz w:val="24"/>
+          <w:szCs w:val="24"/>
+        </w:rPr>
+        <w:t xml:space="preserve"> players, and based on 5 second intervals, “ticks,” for NPCs. </w:t>
+      </w:r>
     </w:p>
     <w:p>
       <w:pPr>
@@ -211,25 +480,19 @@
         <w:spacing w:after="0" w:line="240" w:lineRule="auto"/>
         <w:rPr>
           <w:rFonts w:ascii="Times New Roman" w:eastAsia="Times New Roman" w:hAnsi="Times New Roman" w:cs="Times New Roman"/>
-          <w:sz w:val="24"/>
-          <w:szCs w:val="24"/>
-        </w:rPr>
-      </w:pPr>
-      <w:r>
-        <w:rPr>
-          <w:rFonts w:ascii="Times New Roman" w:eastAsia="Times New Roman" w:hAnsi="Times New Roman" w:cs="Times New Roman"/>
-          <w:sz w:val="24"/>
-          <w:szCs w:val="24"/>
-        </w:rPr>
-        <w:t>Language fit: Why is your language a good cho</w:t>
-      </w:r>
-      <w:r>
-        <w:rPr>
-          <w:rFonts w:ascii="Times New Roman" w:eastAsia="Times New Roman" w:hAnsi="Times New Roman" w:cs="Times New Roman"/>
-          <w:sz w:val="24"/>
-          <w:szCs w:val="24"/>
-        </w:rPr>
-        <w:t>ice for this particular project</w:t>
+          <w:b/>
+          <w:sz w:val="24"/>
+          <w:szCs w:val="24"/>
+        </w:rPr>
+      </w:pPr>
+      <w:r>
+        <w:rPr>
+          <w:rFonts w:ascii="Times New Roman" w:eastAsia="Times New Roman" w:hAnsi="Times New Roman" w:cs="Times New Roman"/>
+          <w:b/>
+          <w:sz w:val="24"/>
+          <w:szCs w:val="24"/>
+        </w:rPr>
+        <w:t>Language fit: Why is your language a good choice for this particular project</w:t>
       </w:r>
     </w:p>
     <w:p>
@@ -278,7 +541,52 @@
           <w:sz w:val="24"/>
           <w:szCs w:val="24"/>
         </w:rPr>
-        <w:t>Eiffel also has a built-in Client/Server library.</w:t>
+        <w:t xml:space="preserve">Our </w:t>
+      </w:r>
+      <w:r>
+        <w:rPr>
+          <w:rFonts w:ascii="Times New Roman" w:eastAsia="Times New Roman" w:hAnsi="Times New Roman" w:cs="Times New Roman"/>
+          <w:sz w:val="24"/>
+          <w:szCs w:val="24"/>
+        </w:rPr>
+        <w:t>project is also a problem best represented by the Object-Oriented paradigm.</w:t>
+      </w:r>
+    </w:p>
+    <w:p>
+      <w:pPr>
+        <w:spacing w:after="0" w:line="240" w:lineRule="auto"/>
+        <w:ind w:left="1440"/>
+        <w:rPr>
+          <w:rFonts w:ascii="Times New Roman" w:eastAsia="Times New Roman" w:hAnsi="Times New Roman" w:cs="Times New Roman"/>
+          <w:sz w:val="24"/>
+          <w:szCs w:val="24"/>
+        </w:rPr>
+      </w:pPr>
+      <w:r>
+        <w:rPr>
+          <w:rFonts w:ascii="Times New Roman" w:eastAsia="Times New Roman" w:hAnsi="Times New Roman" w:cs="Times New Roman"/>
+          <w:sz w:val="24"/>
+          <w:szCs w:val="24"/>
+        </w:rPr>
+        <w:t>Eiffel has a built-in</w:t>
+      </w:r>
+      <w:r>
+        <w:rPr>
+          <w:rFonts w:ascii="Times New Roman" w:eastAsia="Times New Roman" w:hAnsi="Times New Roman" w:cs="Times New Roman"/>
+          <w:sz w:val="24"/>
+          <w:szCs w:val="24"/>
+        </w:rPr>
+        <w:t xml:space="preserve"> and cross-platform</w:t>
+      </w:r>
+      <w:bookmarkStart w:id="0" w:name="_GoBack"/>
+      <w:bookmarkEnd w:id="0"/>
+      <w:r>
+        <w:rPr>
+          <w:rFonts w:ascii="Times New Roman" w:eastAsia="Times New Roman" w:hAnsi="Times New Roman" w:cs="Times New Roman"/>
+          <w:sz w:val="24"/>
+          <w:szCs w:val="24"/>
+        </w:rPr>
+        <w:t xml:space="preserve"> Client/Server library.</w:t>
       </w:r>
     </w:p>
     <w:p>
@@ -301,13 +609,15 @@
         <w:spacing w:after="0" w:line="240" w:lineRule="auto"/>
         <w:rPr>
           <w:rFonts w:ascii="Times New Roman" w:eastAsia="Times New Roman" w:hAnsi="Times New Roman" w:cs="Times New Roman"/>
-          <w:sz w:val="24"/>
-          <w:szCs w:val="24"/>
-        </w:rPr>
-      </w:pPr>
-      <w:r>
-        <w:rPr>
-          <w:rFonts w:ascii="Times New Roman" w:eastAsia="Times New Roman" w:hAnsi="Times New Roman" w:cs="Times New Roman"/>
+          <w:b/>
+          <w:sz w:val="24"/>
+          <w:szCs w:val="24"/>
+        </w:rPr>
+      </w:pPr>
+      <w:r>
+        <w:rPr>
+          <w:rFonts w:ascii="Times New Roman" w:eastAsia="Times New Roman" w:hAnsi="Times New Roman" w:cs="Times New Roman"/>
+          <w:b/>
           <w:sz w:val="24"/>
           <w:szCs w:val="24"/>
         </w:rPr>
@@ -342,286 +652,16 @@
           <w:sz w:val="24"/>
           <w:szCs w:val="24"/>
         </w:rPr>
-        <w:t>Eiffel studio, free download, run pre-compile on Eiffel libraries.</w:t>
-      </w:r>
-    </w:p>
-    <w:p>
-      <w:pPr>
-        <w:pStyle w:val="ListParagraph"/>
-        <w:spacing w:line="240" w:lineRule="auto"/>
-        <w:ind w:left="1440"/>
+        <w:t>We will use the open source version of Eiffel S</w:t>
+      </w:r>
+      <w:r>
         <w:rPr>
           <w:rFonts w:ascii="Times New Roman" w:hAnsi="Times New Roman" w:cs="Times New Roman"/>
           <w:sz w:val="24"/>
           <w:szCs w:val="24"/>
         </w:rPr>
-      </w:pPr>
-    </w:p>
-    <w:p>
-      <w:pPr>
-        <w:pStyle w:val="ListParagraph"/>
-        <w:spacing w:line="240" w:lineRule="auto"/>
-        <w:ind w:left="1440"/>
-        <w:rPr>
-          <w:rFonts w:ascii="Times New Roman" w:hAnsi="Times New Roman" w:cs="Times New Roman"/>
-          <w:sz w:val="24"/>
-          <w:szCs w:val="24"/>
-        </w:rPr>
-      </w:pPr>
-    </w:p>
-    <w:p>
-      <w:pPr>
-        <w:pStyle w:val="ListParagraph"/>
-        <w:spacing w:line="240" w:lineRule="auto"/>
-        <w:ind w:left="1440"/>
-        <w:rPr>
-          <w:rFonts w:ascii="Times New Roman" w:hAnsi="Times New Roman" w:cs="Times New Roman"/>
-          <w:sz w:val="24"/>
-          <w:szCs w:val="24"/>
-        </w:rPr>
-      </w:pPr>
-    </w:p>
-    <w:p>
-      <w:pPr>
-        <w:pStyle w:val="ListParagraph"/>
-        <w:spacing w:line="240" w:lineRule="auto"/>
-        <w:ind w:left="1440"/>
-        <w:rPr>
-          <w:rFonts w:ascii="Times New Roman" w:hAnsi="Times New Roman" w:cs="Times New Roman"/>
-          <w:sz w:val="24"/>
-          <w:szCs w:val="24"/>
-        </w:rPr>
-      </w:pPr>
-    </w:p>
-    <w:p>
-      <w:pPr>
-        <w:pStyle w:val="ListParagraph"/>
-        <w:spacing w:line="240" w:lineRule="auto"/>
-        <w:ind w:left="1440"/>
-        <w:rPr>
-          <w:rFonts w:ascii="Times New Roman" w:hAnsi="Times New Roman" w:cs="Times New Roman"/>
-          <w:sz w:val="24"/>
-          <w:szCs w:val="24"/>
-        </w:rPr>
-      </w:pPr>
-    </w:p>
-    <w:p>
-      <w:pPr>
-        <w:pStyle w:val="ListParagraph"/>
-        <w:spacing w:line="240" w:lineRule="auto"/>
-        <w:ind w:left="1440"/>
-        <w:rPr>
-          <w:rFonts w:ascii="Times New Roman" w:hAnsi="Times New Roman" w:cs="Times New Roman"/>
-          <w:sz w:val="24"/>
-          <w:szCs w:val="24"/>
-        </w:rPr>
-      </w:pPr>
-    </w:p>
-    <w:p>
-      <w:pPr>
-        <w:pStyle w:val="ListParagraph"/>
-        <w:spacing w:line="240" w:lineRule="auto"/>
-        <w:ind w:left="0"/>
-        <w:rPr>
-          <w:rFonts w:ascii="Times New Roman" w:hAnsi="Times New Roman" w:cs="Times New Roman"/>
-          <w:sz w:val="24"/>
-          <w:szCs w:val="24"/>
-        </w:rPr>
-      </w:pPr>
-      <w:r>
-        <w:rPr>
-          <w:rFonts w:ascii="Times New Roman" w:hAnsi="Times New Roman" w:cs="Times New Roman"/>
-          <w:sz w:val="24"/>
-          <w:szCs w:val="24"/>
-        </w:rPr>
-        <w:t>Project</w:t>
-      </w:r>
-    </w:p>
-    <w:p>
-      <w:pPr>
-        <w:pStyle w:val="ListParagraph"/>
-        <w:spacing w:line="240" w:lineRule="auto"/>
-        <w:ind w:left="0"/>
-        <w:rPr>
-          <w:rFonts w:ascii="Times New Roman" w:hAnsi="Times New Roman" w:cs="Times New Roman"/>
-          <w:sz w:val="24"/>
-          <w:szCs w:val="24"/>
-        </w:rPr>
-      </w:pPr>
-    </w:p>
-    <w:p>
-      <w:pPr>
-        <w:pStyle w:val="ListParagraph"/>
-        <w:spacing w:line="240" w:lineRule="auto"/>
-        <w:ind w:left="0"/>
-        <w:rPr>
-          <w:rFonts w:ascii="Times New Roman" w:hAnsi="Times New Roman" w:cs="Times New Roman"/>
-          <w:sz w:val="24"/>
-          <w:szCs w:val="24"/>
-        </w:rPr>
-      </w:pPr>
-      <w:r>
-        <w:rPr>
-          <w:rFonts w:ascii="Times New Roman" w:hAnsi="Times New Roman" w:cs="Times New Roman"/>
-          <w:sz w:val="24"/>
-          <w:szCs w:val="24"/>
-        </w:rPr>
-        <w:tab/>
-        <w:t>Server</w:t>
-      </w:r>
-    </w:p>
-    <w:p>
-      <w:pPr>
-        <w:pStyle w:val="ListParagraph"/>
-        <w:numPr>
-          <w:ilvl w:val="0"/>
-          <w:numId w:val="3"/>
-        </w:numPr>
-        <w:spacing w:line="240" w:lineRule="auto"/>
-        <w:rPr>
-          <w:rFonts w:ascii="Times New Roman" w:hAnsi="Times New Roman" w:cs="Times New Roman"/>
-          <w:sz w:val="24"/>
-          <w:szCs w:val="24"/>
-        </w:rPr>
-      </w:pPr>
-      <w:r>
-        <w:rPr>
-          <w:rFonts w:ascii="Times New Roman" w:hAnsi="Times New Roman" w:cs="Times New Roman"/>
-          <w:sz w:val="24"/>
-          <w:szCs w:val="24"/>
-        </w:rPr>
-        <w:t>1 Tick per second</w:t>
-      </w:r>
-    </w:p>
-    <w:p>
-      <w:pPr>
-        <w:pStyle w:val="ListParagraph"/>
-        <w:numPr>
-          <w:ilvl w:val="0"/>
-          <w:numId w:val="3"/>
-        </w:numPr>
-        <w:spacing w:line="240" w:lineRule="auto"/>
-        <w:rPr>
-          <w:rFonts w:ascii="Times New Roman" w:hAnsi="Times New Roman" w:cs="Times New Roman"/>
-          <w:sz w:val="24"/>
-          <w:szCs w:val="24"/>
-        </w:rPr>
-      </w:pPr>
-      <w:r>
-        <w:rPr>
-          <w:rFonts w:ascii="Times New Roman" w:hAnsi="Times New Roman" w:cs="Times New Roman"/>
-          <w:sz w:val="24"/>
-          <w:szCs w:val="24"/>
-        </w:rPr>
-        <w:t>Events queued and applied each tick</w:t>
-      </w:r>
-    </w:p>
-    <w:p>
-      <w:pPr>
-        <w:pStyle w:val="ListParagraph"/>
-        <w:numPr>
-          <w:ilvl w:val="0"/>
-          <w:numId w:val="3"/>
-        </w:numPr>
-        <w:spacing w:line="240" w:lineRule="auto"/>
-        <w:rPr>
-          <w:rFonts w:ascii="Times New Roman" w:hAnsi="Times New Roman" w:cs="Times New Roman"/>
-          <w:sz w:val="24"/>
-          <w:szCs w:val="24"/>
-        </w:rPr>
-      </w:pPr>
-      <w:r>
-        <w:rPr>
-          <w:rFonts w:ascii="Times New Roman" w:hAnsi="Times New Roman" w:cs="Times New Roman"/>
-          <w:sz w:val="24"/>
-          <w:szCs w:val="24"/>
-        </w:rPr>
-        <w:t>Move events have high</w:t>
-      </w:r>
-      <w:r>
-        <w:rPr>
-          <w:rFonts w:ascii="Times New Roman" w:hAnsi="Times New Roman" w:cs="Times New Roman"/>
-          <w:sz w:val="24"/>
-          <w:szCs w:val="24"/>
-        </w:rPr>
-        <w:t>est priority</w:t>
-      </w:r>
-      <w:r>
-        <w:rPr>
-          <w:rFonts w:ascii="Times New Roman" w:hAnsi="Times New Roman" w:cs="Times New Roman"/>
-          <w:sz w:val="24"/>
-          <w:szCs w:val="24"/>
-        </w:rPr>
-        <w:t>.</w:t>
-      </w:r>
-    </w:p>
-    <w:p>
-      <w:pPr>
-        <w:pStyle w:val="ListParagraph"/>
-        <w:numPr>
-          <w:ilvl w:val="0"/>
-          <w:numId w:val="3"/>
-        </w:numPr>
-        <w:spacing w:line="240" w:lineRule="auto"/>
-        <w:rPr>
-          <w:rFonts w:ascii="Times New Roman" w:hAnsi="Times New Roman" w:cs="Times New Roman"/>
-          <w:sz w:val="24"/>
-          <w:szCs w:val="24"/>
-        </w:rPr>
-      </w:pPr>
-      <w:r>
-        <w:rPr>
-          <w:rFonts w:ascii="Times New Roman" w:hAnsi="Times New Roman" w:cs="Times New Roman"/>
-          <w:sz w:val="24"/>
-          <w:szCs w:val="24"/>
-        </w:rPr>
-        <w:t>Rooms have “entrances” and a center</w:t>
-      </w:r>
-    </w:p>
-    <w:p>
-      <w:pPr>
-        <w:pStyle w:val="ListParagraph"/>
-        <w:numPr>
-          <w:ilvl w:val="1"/>
-          <w:numId w:val="3"/>
-        </w:numPr>
-        <w:spacing w:line="240" w:lineRule="auto"/>
-        <w:rPr>
-          <w:rFonts w:ascii="Times New Roman" w:hAnsi="Times New Roman" w:cs="Times New Roman"/>
-          <w:sz w:val="24"/>
-          <w:szCs w:val="24"/>
-        </w:rPr>
-      </w:pPr>
-      <w:r>
-        <w:rPr>
-          <w:rFonts w:ascii="Times New Roman" w:hAnsi="Times New Roman" w:cs="Times New Roman"/>
-          <w:sz w:val="24"/>
-          <w:szCs w:val="24"/>
-        </w:rPr>
-        <w:t>When you enter a room, you arrive at the corresponding entrance</w:t>
-      </w:r>
-    </w:p>
-    <w:p>
-      <w:pPr>
-        <w:pStyle w:val="ListParagraph"/>
-        <w:spacing w:line="240" w:lineRule="auto"/>
-        <w:ind w:left="2160"/>
-        <w:rPr>
-          <w:rFonts w:ascii="Times New Roman" w:hAnsi="Times New Roman" w:cs="Times New Roman"/>
-          <w:sz w:val="24"/>
-          <w:szCs w:val="24"/>
-        </w:rPr>
-      </w:pPr>
-      <w:r>
-        <w:rPr>
-          <w:rFonts w:ascii="Times New Roman" w:hAnsi="Times New Roman" w:cs="Times New Roman"/>
-          <w:sz w:val="24"/>
-          <w:szCs w:val="24"/>
-        </w:rPr>
-        <w:t>On the next tick you are placed in the center.</w:t>
-      </w:r>
-      <w:bookmarkStart w:id="0" w:name="_GoBack"/>
-      <w:bookmarkEnd w:id="0"/>
+        <w:t>tudio which is a free download.</w:t>
+      </w:r>
     </w:p>
     <w:sectPr>
       <w:headerReference w:type="default" r:id="rId7"/>

</xml_diff>